<commit_message>
Update: Added MultiModal GenProject with video enhancement
</commit_message>
<xml_diff>
--- a/docs/technical_doc.docx
+++ b/docs/technical_doc.docx
@@ -814,6 +814,22 @@
     <w:p>
       <w:r>
         <w:t>This project is a showcase of how generative AI models can be effectively integrated into real-world applications, leveraging a scalable architecture with impactful multimodal capabilities.</w:t>
+      </w:r>
+    </w:p>
+    <w:p>
+      <w:pPr>
+        <w:pBdr>
+          <w:bottom w:val="dotted" w:sz="24" w:space="1" w:color="auto"/>
+        </w:pBdr>
+      </w:pPr>
+    </w:p>
+    <w:p>
+      <w:r>
+        <w:t xml:space="preserve">PROJECTS Large Language Model Training Pipeline (PyTorch, Distributed Computing) GitHub ● Implemented distributed training pipeline for transformer models across multi-GPU clusters, achieving 70% reduction in training time through optimized parallelization strategies ● Developed custom model architecture for enterprise use-cases, demonstrating scalability across 8-node GPU cluster while maintaining training stability GenAI Inference Optimization </w:t>
+      </w:r>
+      <w:r>
+        <w:lastRenderedPageBreak/>
+        <w:t>Framework (TensorFlow, JAX) GitHub ● Built production-grade inference system handling 1000+ concurrent requests, optimizing GPU utilization and reducing latency by 40% through efficient batching ● Designed automated deployment pipeline for ML models, enabling seamless scaling across distributed infrastructure while ensuring consistent performance Enterprise MLOps Platform (AWS, Docker) GitHub ● Architected containerized ML training environment supporting distributed workloads across multiple AWS regions ● Implemented monitoring and observability solutions for large-scale model training, reducing debugging time by 60% through automated metric collection</w:t>
       </w:r>
     </w:p>
     <w:sectPr>

</xml_diff>